<commit_message>
changed use cases, added some etc
</commit_message>
<xml_diff>
--- a/1st_Deliverable/project_desc.docx
+++ b/1st_Deliverable/project_desc.docx
@@ -587,7 +587,25 @@
         <w:rPr>
           <w:lang w:val="el-GR"/>
         </w:rPr>
-        <w:t>Στην κράτησή τους, θα πρέπει να δηλώσουν τον αριθμό των ατόμων που θα παραβρεθούν, καθώς και να επιλέξουν από την διαθέσιμη κάβα ποτών με τις αντίστοιχες τιμές.</w:t>
+        <w:t>Στην κράτησή τους, θα πρέπει να δηλώσουν τον αριθμό των ατόμων που θα παραβρεθούν,</w:t>
+      </w:r>
+      <w:r>
+        <w:rPr>
+          <w:lang w:val="el-GR"/>
+        </w:rPr>
+        <w:t xml:space="preserve"> </w:t>
+      </w:r>
+      <w:r>
+        <w:rPr>
+          <w:lang w:val="el-GR"/>
+        </w:rPr>
+        <w:t>το τραπέζι της επιθυμίας τους,</w:t>
+      </w:r>
+      <w:r>
+        <w:rPr>
+          <w:lang w:val="el-GR"/>
+        </w:rPr>
+        <w:t xml:space="preserve"> καθώς και να επιλέξουν από την διαθέσιμη κάβα ποτών με τις αντίστοιχες τιμές.</w:t>
       </w:r>
       <w:r>
         <w:rPr>
@@ -841,13 +859,7 @@
         <w:rPr>
           <w:lang w:val="el-GR"/>
         </w:rPr>
-        <w:t>Ο ιδιοκτήτης, αφού εγγραφεί στην εφαρμογή, θα πρέπει να καταχωρίσει τις λεπτομέρειες του μαγαζιού του, όπως την τοποθεσία, τη χωρητικότητα, τις ώρες λειτουργίας, τις εκδηλώσεις που διοργανώνει με τις αντίστοιχες ημερομηνίες, τον τιμοκατάλογο, καθώς και τα είδη κρατήσεων που δέχεται.</w:t>
-      </w:r>
-      <w:r>
-        <w:rPr>
-          <w:lang w:val="el-GR"/>
-        </w:rPr>
-        <w:t xml:space="preserve"> </w:t>
+        <w:t xml:space="preserve">Ο ιδιοκτήτης, αφού εγγραφεί στην εφαρμογή, θα πρέπει να καταχωρίσει τις λεπτομέρειες του μαγαζιού του, όπως την τοποθεσία, τη χωρητικότητα, τις ώρες λειτουργίας, τις εκδηλώσεις που διοργανώνει με τις αντίστοιχες ημερομηνίες, τον τιμοκατάλογο, καθώς και τα είδη κρατήσεων που δέχεται. </w:t>
       </w:r>
       <w:r>
         <w:rPr>
@@ -1613,6 +1625,7 @@
   <w:style w:type="character" w:default="1" w:styleId="DefaultParagraphFont">
     <w:name w:val="Default Paragraph Font"/>
     <w:uiPriority w:val="1"/>
+    <w:semiHidden/>
     <w:unhideWhenUsed/>
   </w:style>
   <w:style w:type="table" w:default="1" w:styleId="TableNormal">

</xml_diff>